<commit_message>
add lsb image steganography for misc.docx
</commit_message>
<xml_diff>
--- a/5.加密 隐写 MISC/加密及隐写.docx
+++ b/5.加密 隐写 MISC/加密及隐写.docx
@@ -5512,9 +5512,6 @@
     <w:p>
       <w:pPr>
         <w:pStyle w:val="2"/>
-        <w:rPr>
-          <w:rFonts w:hint="eastAsia"/>
-        </w:rPr>
       </w:pPr>
       <w:r>
         <w:rPr>
@@ -5522,8 +5519,6 @@
         </w:rPr>
         <w:t>rot</w:t>
       </w:r>
-      <w:bookmarkStart w:id="0" w:name="_GoBack"/>
-      <w:bookmarkEnd w:id="0"/>
     </w:p>
     <w:p>
       <w:pPr>
@@ -5627,6 +5622,262 @@
     </w:p>
     <w:p>
       <w:pPr>
+        <w:pStyle w:val="3"/>
+      </w:pPr>
+      <w:r>
+        <w:rPr>
+          <w:rFonts w:hint="eastAsia"/>
+        </w:rPr>
+        <w:t>LSB</w:t>
+      </w:r>
+      <w:r>
+        <w:rPr>
+          <w:rFonts w:hint="eastAsia"/>
+        </w:rPr>
+        <w:t>隐写</w:t>
+      </w:r>
+    </w:p>
+    <w:p>
+      <w:pPr>
+        <w:ind w:left="1259"/>
+      </w:pPr>
+      <w:r>
+        <w:t>Least Significant Bit(LSB)</w:t>
+      </w:r>
+      <w:r>
+        <w:rPr>
+          <w:rFonts w:hint="eastAsia"/>
+        </w:rPr>
+        <w:t>隐写属于图片通道隐写的一种。在</w:t>
+      </w:r>
+      <w:r>
+        <w:rPr>
+          <w:rFonts w:hint="eastAsia"/>
+        </w:rPr>
+        <w:t>RGB</w:t>
+      </w:r>
+      <w:r>
+        <w:rPr>
+          <w:rFonts w:hint="eastAsia"/>
+        </w:rPr>
+        <w:t>图片中，每个像素点由</w:t>
+      </w:r>
+      <w:r>
+        <w:rPr>
+          <w:rFonts w:hint="eastAsia"/>
+        </w:rPr>
+        <w:t>RGB</w:t>
+      </w:r>
+      <w:r>
+        <w:rPr>
+          <w:rFonts w:hint="eastAsia"/>
+        </w:rPr>
+        <w:t>（不考虑</w:t>
+      </w:r>
+      <w:r>
+        <w:rPr>
+          <w:rFonts w:hint="eastAsia"/>
+        </w:rPr>
+        <w:t>A</w:t>
+      </w:r>
+      <w:r>
+        <w:rPr>
+          <w:rFonts w:hint="eastAsia"/>
+        </w:rPr>
+        <w:t>通道）</w:t>
+      </w:r>
+      <w:r>
+        <w:rPr>
+          <w:rFonts w:hint="eastAsia"/>
+        </w:rPr>
+        <w:t>由</w:t>
+      </w:r>
+      <w:r>
+        <w:rPr>
+          <w:rFonts w:hint="eastAsia"/>
+        </w:rPr>
+        <w:t>8</w:t>
+      </w:r>
+      <w:r>
+        <w:t>bit</w:t>
+      </w:r>
+      <w:r>
+        <w:rPr>
+          <w:rFonts w:hint="eastAsia"/>
+        </w:rPr>
+        <w:t>构成，修改最低</w:t>
+      </w:r>
+      <w:r>
+        <w:t>bit</w:t>
+      </w:r>
+      <w:r>
+        <w:rPr>
+          <w:rFonts w:hint="eastAsia"/>
+        </w:rPr>
+        <w:t>值人眼无法观察，因此可以用于信息隐写。</w:t>
+      </w:r>
+    </w:p>
+    <w:p>
+      <w:pPr>
+        <w:ind w:left="1259"/>
+      </w:pPr>
+      <w:r>
+        <w:rPr>
+          <w:rFonts w:hint="eastAsia"/>
+        </w:rPr>
+        <w:t>通过</w:t>
+      </w:r>
+      <w:r>
+        <w:rPr>
+          <w:rFonts w:hint="eastAsia"/>
+        </w:rPr>
+        <w:t>steg-solve.jar</w:t>
+      </w:r>
+      <w:r>
+        <w:t>-&gt;analyse-&gt;data extract</w:t>
+      </w:r>
+      <w:r>
+        <w:rPr>
+          <w:rFonts w:hint="eastAsia"/>
+        </w:rPr>
+        <w:t>可以提取指定通道中的值。勾选各通道</w:t>
+      </w:r>
+      <w:r>
+        <w:rPr>
+          <w:rFonts w:hint="eastAsia"/>
+        </w:rPr>
+        <w:t>0</w:t>
+      </w:r>
+      <w:r>
+        <w:rPr>
+          <w:rFonts w:hint="eastAsia"/>
+        </w:rPr>
+        <w:t>位，</w:t>
+      </w:r>
+      <w:r>
+        <w:rPr>
+          <w:rFonts w:hint="eastAsia"/>
+        </w:rPr>
+        <w:t xml:space="preserve">LSB </w:t>
+      </w:r>
+      <w:r>
+        <w:t>First</w:t>
+      </w:r>
+      <w:r>
+        <w:t>，</w:t>
+      </w:r>
+      <w:r>
+        <w:rPr>
+          <w:rFonts w:hint="eastAsia"/>
+        </w:rPr>
+        <w:t>导出即可。</w:t>
+      </w:r>
+    </w:p>
+    <w:p>
+      <w:pPr>
+        <w:jc w:val="center"/>
+        <w:rPr>
+          <w:rFonts w:hint="eastAsia"/>
+        </w:rPr>
+      </w:pPr>
+      <w:r>
+        <w:rPr>
+          <w:noProof/>
+        </w:rPr>
+        <w:drawing>
+          <wp:inline distT="0" distB="0" distL="0" distR="0" wp14:anchorId="182B42EB" wp14:editId="03C6355B">
+            <wp:extent cx="3081647" cy="2394157"/>
+            <wp:effectExtent l="0" t="0" r="5080" b="6350"/>
+            <wp:docPr id="1" name="图片 1"/>
+            <wp:cNvGraphicFramePr>
+              <a:graphicFrameLocks xmlns:a="http://schemas.openxmlformats.org/drawingml/2006/main" noChangeAspect="1"/>
+            </wp:cNvGraphicFramePr>
+            <a:graphic xmlns:a="http://schemas.openxmlformats.org/drawingml/2006/main">
+              <a:graphicData uri="http://schemas.openxmlformats.org/drawingml/2006/picture">
+                <pic:pic xmlns:pic="http://schemas.openxmlformats.org/drawingml/2006/picture">
+                  <pic:nvPicPr>
+                    <pic:cNvPr id="1" name=""/>
+                    <pic:cNvPicPr/>
+                  </pic:nvPicPr>
+                  <pic:blipFill>
+                    <a:blip r:embed="rId8"/>
+                    <a:stretch>
+                      <a:fillRect/>
+                    </a:stretch>
+                  </pic:blipFill>
+                  <pic:spPr>
+                    <a:xfrm>
+                      <a:off x="0" y="0"/>
+                      <a:ext cx="3104198" cy="2411677"/>
+                    </a:xfrm>
+                    <a:prstGeom prst="rect">
+                      <a:avLst/>
+                    </a:prstGeom>
+                  </pic:spPr>
+                </pic:pic>
+              </a:graphicData>
+            </a:graphic>
+          </wp:inline>
+        </w:drawing>
+      </w:r>
+    </w:p>
+    <w:p>
+      <w:pPr>
+        <w:ind w:left="1259"/>
+      </w:pPr>
+      <w:r>
+        <w:rPr>
+          <w:rFonts w:hint="eastAsia"/>
+        </w:rPr>
+        <w:lastRenderedPageBreak/>
+        <w:t>在使用</w:t>
+      </w:r>
+      <w:r>
+        <w:rPr>
+          <w:rFonts w:hint="eastAsia"/>
+        </w:rPr>
+        <w:t>LSB</w:t>
+      </w:r>
+      <w:r>
+        <w:rPr>
+          <w:rFonts w:hint="eastAsia"/>
+        </w:rPr>
+        <w:t>隐写时，还可能对隐写</w:t>
+      </w:r>
+      <w:r>
+        <w:rPr>
+          <w:rFonts w:hint="eastAsia"/>
+        </w:rPr>
+        <w:t>payload</w:t>
+      </w:r>
+      <w:r>
+        <w:rPr>
+          <w:rFonts w:hint="eastAsia"/>
+        </w:rPr>
+        <w:t>进行加密。</w:t>
+      </w:r>
+    </w:p>
+    <w:p>
+      <w:pPr>
+        <w:ind w:left="1259"/>
+        <w:rPr>
+          <w:rFonts w:hint="eastAsia"/>
+        </w:rPr>
+      </w:pPr>
+      <w:r>
+        <w:rPr>
+          <w:rFonts w:hint="eastAsia"/>
+        </w:rPr>
+        <w:t>可参考：</w:t>
+      </w:r>
+      <w:r>
+        <w:t>https://github.com/livz/cloacked-pixel</w:t>
+      </w:r>
+      <w:bookmarkStart w:id="0" w:name="_GoBack"/>
+      <w:bookmarkEnd w:id="0"/>
+    </w:p>
+    <w:p>
+      <w:pPr>
         <w:pStyle w:val="2"/>
       </w:pPr>
       <w:r>
@@ -5892,7 +6143,22 @@
         <w:t>图片</w:t>
       </w:r>
       <w:r>
-        <w:t>帧提取</w:t>
+        <w:t>帧</w:t>
+      </w:r>
+      <w:r>
+        <w:rPr>
+          <w:rFonts w:hint="eastAsia"/>
+        </w:rPr>
+        <w:t>/</w:t>
+      </w:r>
+      <w:r>
+        <w:rPr>
+          <w:rFonts w:hint="eastAsia"/>
+        </w:rPr>
+        <w:t>图层</w:t>
+      </w:r>
+      <w:r>
+        <w:t>提取</w:t>
       </w:r>
     </w:p>
     <w:p>
@@ -5970,6 +6236,35 @@
     </w:p>
     <w:p>
       <w:pPr>
+        <w:ind w:left="840"/>
+      </w:pPr>
+      <w:r>
+        <w:rPr>
+          <w:rFonts w:hint="eastAsia"/>
+        </w:rPr>
+        <w:t>Stegsolve</w:t>
+      </w:r>
+      <w:r>
+        <w:rPr>
+          <w:rFonts w:hint="eastAsia"/>
+        </w:rPr>
+        <w:t>可以分解图层（貌似也能分解</w:t>
+      </w:r>
+      <w:r>
+        <w:rPr>
+          <w:rFonts w:hint="eastAsia"/>
+        </w:rPr>
+        <w:t>gif</w:t>
+      </w:r>
+      <w:r>
+        <w:rPr>
+          <w:rFonts w:hint="eastAsia"/>
+        </w:rPr>
+        <w:t>帧）。</w:t>
+      </w:r>
+    </w:p>
+    <w:p>
+      <w:pPr>
         <w:pStyle w:val="2"/>
       </w:pPr>
       <w:r>
@@ -6004,7 +6299,6 @@
         <w:rPr>
           <w:rFonts w:hint="eastAsia"/>
         </w:rPr>
-        <w:lastRenderedPageBreak/>
         <w:t>二维码</w:t>
       </w:r>
       <w:r>
@@ -6483,6 +6777,7 @@
         <w:pStyle w:val="2"/>
       </w:pPr>
       <w:r>
+        <w:lastRenderedPageBreak/>
         <w:t>G</w:t>
       </w:r>
       <w:r>

</xml_diff>